<commit_message>
commit 31 mayo posible final
</commit_message>
<xml_diff>
--- a/storage/Informe Tecnico.docx
+++ b/storage/Informe Tecnico.docx
@@ -91,7 +91,7 @@
       </w:r>
       <w:r>
         <w:rPr/>
-        <w:t xml:space="preserve">29 May de 2018</w:t>
+        <w:t xml:space="preserve">31 May de 2018</w:t>
       </w:r>
     </w:p>
     <w:p>
@@ -330,7 +330,7 @@
             <w:pPr/>
             <w:r>
               <w:rPr/>
-              <w:t xml:space="preserve">Nombre: ECON. ALEXIA DUQUE</w:t>
+              <w:t xml:space="preserve">Nombre: Econ. Alexia Duque</w:t>
             </w:r>
           </w:p>
         </w:tc>
@@ -342,7 +342,7 @@
             <w:pPr/>
             <w:r>
               <w:rPr/>
-              <w:t xml:space="preserve">Nombre: ING. ANA MARIA ROMERO MENDOZA</w:t>
+              <w:t xml:space="preserve">Nombre: Ing. Ana Maria Romero Mendoza</w:t>
             </w:r>
           </w:p>
         </w:tc>
@@ -357,7 +357,7 @@
             <w:pPr/>
             <w:r>
               <w:rPr/>
-              <w:t xml:space="preserve">Cargo:COORDINADORA DE SERVICIOS GENERALES</w:t>
+              <w:t xml:space="preserve">Cargo: Coordinadora De Servicios Generales</w:t>
             </w:r>
           </w:p>
         </w:tc>
@@ -369,7 +369,7 @@
             <w:pPr/>
             <w:r>
               <w:rPr/>
-              <w:t xml:space="preserve">Cargo:Directora Administrativa</w:t>
+              <w:t xml:space="preserve">Cargo: Directora Administrativa</w:t>
             </w:r>
           </w:p>
         </w:tc>
@@ -435,7 +435,7 @@
 <file path=word/numbering.xml><?xml version="1.0" encoding="utf-8"?>
 <w:numbering xmlns:ve="http://schemas.openxmlformats.org/markup-compatibility/2006" xmlns:o="urn:schemas-microsoft-com:office:office" xmlns:r="http://schemas.openxmlformats.org/officeDocument/2006/relationships" xmlns:m="http://schemas.openxmlformats.org/officeDocument/2006/math" xmlns:v="urn:schemas-microsoft-com:vml" xmlns:wp="http://schemas.openxmlformats.org/drawingml/2006/wordprocessingDrawing" xmlns:w10="urn:schemas-microsoft-com:office:word" xmlns:w="http://schemas.openxmlformats.org/wordprocessingml/2006/main" xmlns:wne="http://schemas.microsoft.com/office/word/2006/wordml">
   <w:abstractNum w:abstractNumId="3">
-    <w:nsid w:val="7473B9F4"/>
+    <w:nsid w:val="7232A90E"/>
     <w:multiLevelType w:val="hybridMultilevel"/>
     <w:lvl w:ilvl="0">
       <w:start w:val="1"/>

</xml_diff>